<commit_message>
successfully adding my Daniel-Bundor-DevOpsResume.docx file
</commit_message>
<xml_diff>
--- a/Daniel-Bundor-DevOpsResume.docx
+++ b/Daniel-Bundor-DevOpsResume.docx
@@ -1713,6 +1713,78 @@
           <w:sz w:val="15"/>
           <w:szCs w:val="15"/>
         </w:rPr>
+        <w:t>DevOps Engineering</w:t>
+      </w:r>
+      <w:r>
+        <w:rPr>
+          <w:rFonts w:ascii="Times New Roman" w:hAnsi="Times New Roman" w:cs="Times New Roman"/>
+          <w:sz w:val="15"/>
+          <w:szCs w:val="15"/>
+        </w:rPr>
+        <w:t xml:space="preserve">, </w:t>
+      </w:r>
+      <w:r>
+        <w:rPr>
+          <w:rFonts w:ascii="Times New Roman" w:hAnsi="Times New Roman" w:cs="Times New Roman"/>
+          <w:sz w:val="15"/>
+          <w:szCs w:val="15"/>
+        </w:rPr>
+        <w:t>IBT Learning</w:t>
+      </w:r>
+      <w:r>
+        <w:rPr>
+          <w:rFonts w:ascii="Times New Roman" w:hAnsi="Times New Roman" w:cs="Times New Roman"/>
+          <w:sz w:val="15"/>
+          <w:szCs w:val="15"/>
+        </w:rPr>
+        <w:t xml:space="preserve"> | A</w:t>
+      </w:r>
+      <w:r>
+        <w:rPr>
+          <w:rFonts w:ascii="Times New Roman" w:hAnsi="Times New Roman" w:cs="Times New Roman"/>
+          <w:sz w:val="15"/>
+          <w:szCs w:val="15"/>
+        </w:rPr>
+        <w:t>pril</w:t>
+      </w:r>
+      <w:r>
+        <w:rPr>
+          <w:rFonts w:ascii="Times New Roman" w:hAnsi="Times New Roman" w:cs="Times New Roman"/>
+          <w:sz w:val="15"/>
+          <w:szCs w:val="15"/>
+        </w:rPr>
+        <w:t xml:space="preserve"> 202</w:t>
+      </w:r>
+      <w:r>
+        <w:rPr>
+          <w:rFonts w:ascii="Times New Roman" w:hAnsi="Times New Roman" w:cs="Times New Roman"/>
+          <w:sz w:val="15"/>
+          <w:szCs w:val="15"/>
+        </w:rPr>
+        <w:t>3</w:t>
+      </w:r>
+    </w:p>
+    <w:p>
+      <w:pPr>
+        <w:pStyle w:val="ListParagraph"/>
+        <w:numPr>
+          <w:ilvl w:val="0"/>
+          <w:numId w:val="6"/>
+        </w:numPr>
+        <w:rPr>
+          <w:rFonts w:ascii="Times New Roman" w:hAnsi="Times New Roman" w:cs="Times New Roman"/>
+          <w:b/>
+          <w:bCs/>
+          <w:sz w:val="15"/>
+          <w:szCs w:val="15"/>
+        </w:rPr>
+      </w:pPr>
+      <w:r>
+        <w:rPr>
+          <w:rFonts w:ascii="Times New Roman" w:hAnsi="Times New Roman" w:cs="Times New Roman"/>
+          <w:sz w:val="15"/>
+          <w:szCs w:val="15"/>
+        </w:rPr>
         <w:t>Agile Scrum Master, SimpliLearn | August 2022</w:t>
       </w:r>
     </w:p>
@@ -1890,43 +1962,7 @@
             <w:sz w:val="18"/>
             <w:szCs w:val="18"/>
           </w:rPr>
-          <w:t>https://dev.azure.com/dan</w:t>
-        </w:r>
-        <w:r>
-          <w:rPr>
-            <w:rStyle w:val="Hyperlink"/>
-            <w:rFonts w:ascii="Times New Roman" w:hAnsi="Times New Roman" w:cs="Times New Roman"/>
-            <w:sz w:val="18"/>
-            <w:szCs w:val="18"/>
-          </w:rPr>
-          <w:t>i</w:t>
-        </w:r>
-        <w:r>
-          <w:rPr>
-            <w:rStyle w:val="Hyperlink"/>
-            <w:rFonts w:ascii="Times New Roman" w:hAnsi="Times New Roman" w:cs="Times New Roman"/>
-            <w:sz w:val="18"/>
-            <w:szCs w:val="18"/>
-          </w:rPr>
-          <w:t>elbundor91/dan-D</w:t>
-        </w:r>
-        <w:r>
-          <w:rPr>
-            <w:rStyle w:val="Hyperlink"/>
-            <w:rFonts w:ascii="Times New Roman" w:hAnsi="Times New Roman" w:cs="Times New Roman"/>
-            <w:sz w:val="18"/>
-            <w:szCs w:val="18"/>
-          </w:rPr>
-          <w:t>e</w:t>
-        </w:r>
-        <w:r>
-          <w:rPr>
-            <w:rStyle w:val="Hyperlink"/>
-            <w:rFonts w:ascii="Times New Roman" w:hAnsi="Times New Roman" w:cs="Times New Roman"/>
-            <w:sz w:val="18"/>
-            <w:szCs w:val="18"/>
-          </w:rPr>
-          <w:t>vOps/_workitems/edit/1/</w:t>
+          <w:t>https://dev.azure.com/danielbundor91/dan-DevOps/_workitems/edit/1/</w:t>
         </w:r>
       </w:hyperlink>
       <w:r>
@@ -1967,25 +2003,7 @@
             <w:sz w:val="18"/>
             <w:szCs w:val="18"/>
           </w:rPr>
-          <w:t>https://github.co</w:t>
-        </w:r>
-        <w:r>
-          <w:rPr>
-            <w:rStyle w:val="Hyperlink"/>
-            <w:rFonts w:ascii="Times New Roman" w:hAnsi="Times New Roman" w:cs="Times New Roman"/>
-            <w:sz w:val="18"/>
-            <w:szCs w:val="18"/>
-          </w:rPr>
-          <w:t>m</w:t>
-        </w:r>
-        <w:r>
-          <w:rPr>
-            <w:rStyle w:val="Hyperlink"/>
-            <w:rFonts w:ascii="Times New Roman" w:hAnsi="Times New Roman" w:cs="Times New Roman"/>
-            <w:sz w:val="18"/>
-            <w:szCs w:val="18"/>
-          </w:rPr>
-          <w:t>/DanielBundor</w:t>
+          <w:t>https://github.com/DanielBundor</w:t>
         </w:r>
       </w:hyperlink>
       <w:r>
@@ -2026,25 +2044,7 @@
             <w:sz w:val="18"/>
             <w:szCs w:val="18"/>
           </w:rPr>
-          <w:t>https://github.com/DanielBundor/k8sRepo/tree/d</w:t>
-        </w:r>
-        <w:r>
-          <w:rPr>
-            <w:rStyle w:val="Hyperlink"/>
-            <w:rFonts w:ascii="Times New Roman" w:hAnsi="Times New Roman" w:cs="Times New Roman"/>
-            <w:sz w:val="18"/>
-            <w:szCs w:val="18"/>
-          </w:rPr>
-          <w:t>a</w:t>
-        </w:r>
-        <w:r>
-          <w:rPr>
-            <w:rStyle w:val="Hyperlink"/>
-            <w:rFonts w:ascii="Times New Roman" w:hAnsi="Times New Roman" w:cs="Times New Roman"/>
-            <w:sz w:val="18"/>
-            <w:szCs w:val="18"/>
-          </w:rPr>
-          <w:t>n-Kubernetes/temp/lab</w:t>
+          <w:t>https://github.com/DanielBundor/k8sRepo/tree/dan-Kubernetes/temp/lab</w:t>
         </w:r>
       </w:hyperlink>
     </w:p>
@@ -2274,25 +2274,7 @@
             <w:sz w:val="18"/>
             <w:szCs w:val="18"/>
           </w:rPr>
-          <w:t>https://github</w:t>
-        </w:r>
-        <w:r>
-          <w:rPr>
-            <w:rStyle w:val="Hyperlink"/>
-            <w:rFonts w:ascii="Times New Roman" w:hAnsi="Times New Roman" w:cs="Times New Roman"/>
-            <w:sz w:val="18"/>
-            <w:szCs w:val="18"/>
-          </w:rPr>
-          <w:t>.</w:t>
-        </w:r>
-        <w:r>
-          <w:rPr>
-            <w:rStyle w:val="Hyperlink"/>
-            <w:rFonts w:ascii="Times New Roman" w:hAnsi="Times New Roman" w:cs="Times New Roman"/>
-            <w:sz w:val="18"/>
-            <w:szCs w:val="18"/>
-          </w:rPr>
-          <w:t>com/DanielBundor/ibtlearningRepo</w:t>
+          <w:t>https://github.com/DanielBundor/ibtlearningRepo</w:t>
         </w:r>
       </w:hyperlink>
       <w:r>
@@ -2664,7 +2646,7 @@
         </w:rPr>
         <w:t xml:space="preserve">: </w:t>
       </w:r>
-      <w:hyperlink r:id="rId20" w:history="1">
+      <w:hyperlink r:id="rId20" w:anchor="10901830=" w:history="1">
         <w:r>
           <w:rPr>
             <w:rStyle w:val="Hyperlink"/>
@@ -2762,6 +2744,7 @@
           <w:sz w:val="15"/>
           <w:szCs w:val="15"/>
         </w:rPr>
+        <w:lastRenderedPageBreak/>
         <w:t xml:space="preserve">Atlassian Confluence: </w:t>
       </w:r>
       <w:hyperlink r:id="rId21" w:history="1">

</xml_diff>

<commit_message>
updating my resume doc
</commit_message>
<xml_diff>
--- a/Daniel-Bundor-DevOpsResume.docx
+++ b/Daniel-Bundor-DevOpsResume.docx
@@ -18,7 +18,7 @@
           <w:szCs w:val="18"/>
         </w:rPr>
         <w:drawing>
-          <wp:inline distT="0" distB="0" distL="0" distR="0" wp14:anchorId="290BEB7E" wp14:editId="7CC2A322">
+          <wp:inline distT="0" distB="0" distL="0" distR="0" wp14:anchorId="7108D1C1" wp14:editId="7A63C010">
             <wp:extent cx="988291" cy="1170266"/>
             <wp:effectExtent l="0" t="0" r="2540" b="0"/>
             <wp:docPr id="2" name="Picture 2" descr="A person holding a plate of food&#10;&#10;Description automatically generated with low confidence"/>
@@ -286,95 +286,301 @@
           <w:sz w:val="15"/>
           <w:szCs w:val="15"/>
         </w:rPr>
-        <w:t>Az</w:t>
-      </w:r>
-      <w:r>
-        <w:rPr>
-          <w:rFonts w:ascii="Times New Roman" w:hAnsi="Times New Roman" w:cs="Times New Roman"/>
-          <w:sz w:val="15"/>
-          <w:szCs w:val="15"/>
-        </w:rPr>
-        <w:t xml:space="preserve">ure DevOps (a Microsoft SaaS platform) </w:t>
-      </w:r>
-      <w:r>
-        <w:rPr>
-          <w:rFonts w:ascii="Times New Roman" w:hAnsi="Times New Roman" w:cs="Times New Roman"/>
-          <w:sz w:val="15"/>
-          <w:szCs w:val="15"/>
-        </w:rPr>
-        <w:t xml:space="preserve">for </w:t>
-      </w:r>
-      <w:r>
-        <w:rPr>
-          <w:rFonts w:ascii="Times New Roman" w:hAnsi="Times New Roman" w:cs="Times New Roman"/>
-          <w:sz w:val="15"/>
-          <w:szCs w:val="15"/>
-        </w:rPr>
-        <w:t>team collaboration, project development and management</w:t>
-      </w:r>
-      <w:r>
-        <w:rPr>
-          <w:rFonts w:ascii="Times New Roman" w:hAnsi="Times New Roman" w:cs="Times New Roman"/>
-          <w:sz w:val="15"/>
-          <w:szCs w:val="15"/>
-        </w:rPr>
-        <w:t xml:space="preserve">, </w:t>
-      </w:r>
-      <w:r>
-        <w:rPr>
-          <w:rFonts w:ascii="Times New Roman" w:hAnsi="Times New Roman" w:cs="Times New Roman"/>
-          <w:sz w:val="15"/>
-          <w:szCs w:val="15"/>
-        </w:rPr>
-        <w:t>GitHub</w:t>
-      </w:r>
-      <w:r>
-        <w:rPr>
-          <w:rFonts w:ascii="Times New Roman" w:hAnsi="Times New Roman" w:cs="Times New Roman"/>
-          <w:sz w:val="15"/>
-          <w:szCs w:val="15"/>
-        </w:rPr>
-        <w:t xml:space="preserve"> for</w:t>
-      </w:r>
-      <w:r>
-        <w:rPr>
-          <w:rFonts w:ascii="Times New Roman" w:hAnsi="Times New Roman" w:cs="Times New Roman"/>
-          <w:sz w:val="15"/>
-          <w:szCs w:val="15"/>
-        </w:rPr>
-        <w:t xml:space="preserve"> source code management and authentication as a version control tool</w:t>
-      </w:r>
-      <w:r>
-        <w:rPr>
-          <w:rFonts w:ascii="Times New Roman" w:hAnsi="Times New Roman" w:cs="Times New Roman"/>
-          <w:sz w:val="15"/>
-          <w:szCs w:val="15"/>
-        </w:rPr>
-        <w:t xml:space="preserve">, </w:t>
-      </w:r>
-      <w:r>
-        <w:rPr>
-          <w:rFonts w:ascii="Times New Roman" w:hAnsi="Times New Roman" w:cs="Times New Roman"/>
-          <w:sz w:val="15"/>
-          <w:szCs w:val="15"/>
-        </w:rPr>
-        <w:t>Jenkins for CI/CD pipeline building, Ansible for server configuration, and Kube</w:t>
-      </w:r>
-      <w:r>
-        <w:rPr>
-          <w:rFonts w:ascii="Times New Roman" w:hAnsi="Times New Roman" w:cs="Times New Roman"/>
-          <w:sz w:val="15"/>
-          <w:szCs w:val="15"/>
-        </w:rPr>
-        <w:t>rnetes for automating deployment, scaling, and management of containerized applications.</w:t>
-      </w:r>
-    </w:p>
-    <w:p>
-      <w:pPr>
-        <w:rPr>
-          <w:rFonts w:ascii="Times New Roman" w:hAnsi="Times New Roman" w:cs="Times New Roman"/>
-          <w:sz w:val="18"/>
-          <w:szCs w:val="18"/>
+        <w:t>Azure DevOps (a Microsoft SaaS platform) for team collaboration, project development and management, GitHub for source code management and authentication as a version control tool, Jenkins for CI/CD pipeline building, Ansible for server configuration, and Kubernetes for automating deployment, scaling, and management of containerized applications.</w:t>
+      </w:r>
+    </w:p>
+    <w:p>
+      <w:pPr>
+        <w:rPr>
+          <w:rFonts w:ascii="Times New Roman" w:hAnsi="Times New Roman" w:cs="Times New Roman"/>
+          <w:sz w:val="15"/>
+          <w:szCs w:val="15"/>
+        </w:rPr>
+      </w:pPr>
+    </w:p>
+    <w:p>
+      <w:pPr>
+        <w:jc w:val="center"/>
+        <w:rPr>
+          <w:rFonts w:ascii="Times New Roman" w:hAnsi="Times New Roman" w:cs="Times New Roman"/>
+          <w:b/>
+          <w:bCs/>
+          <w:sz w:val="18"/>
+          <w:szCs w:val="18"/>
+        </w:rPr>
+      </w:pPr>
+      <w:r>
+        <w:rPr>
+          <w:rFonts w:ascii="Times New Roman" w:hAnsi="Times New Roman" w:cs="Times New Roman"/>
+          <w:b/>
+          <w:bCs/>
+          <w:sz w:val="18"/>
+          <w:szCs w:val="18"/>
+        </w:rPr>
+        <w:t>Skills</w:t>
+      </w:r>
+    </w:p>
+    <w:p>
+      <w:pPr>
+        <w:jc w:val="center"/>
+        <w:rPr>
+          <w:rFonts w:ascii="Times New Roman" w:hAnsi="Times New Roman" w:cs="Times New Roman"/>
+          <w:b/>
+          <w:bCs/>
+          <w:sz w:val="18"/>
+          <w:szCs w:val="18"/>
+        </w:rPr>
+      </w:pPr>
+    </w:p>
+    <w:p>
+      <w:pPr>
+        <w:rPr>
+          <w:rFonts w:ascii="Times New Roman" w:hAnsi="Times New Roman" w:cs="Times New Roman"/>
+          <w:sz w:val="15"/>
+          <w:szCs w:val="15"/>
+        </w:rPr>
+      </w:pPr>
+      <w:r>
+        <w:rPr>
+          <w:rFonts w:ascii="Times New Roman" w:hAnsi="Times New Roman" w:cs="Times New Roman"/>
+          <w:sz w:val="15"/>
+          <w:szCs w:val="15"/>
+        </w:rPr>
+        <w:t xml:space="preserve">Python, Java, SQL, Apache Maven, Jenkins, build automation and source code management, CI/CD pipelines, application deployment and configuration management, infrastructure deployment, GitHub, </w:t>
+      </w:r>
+      <w:proofErr w:type="spellStart"/>
+      <w:r>
+        <w:rPr>
+          <w:rFonts w:ascii="Times New Roman" w:hAnsi="Times New Roman" w:cs="Times New Roman"/>
+          <w:sz w:val="15"/>
+          <w:szCs w:val="15"/>
+        </w:rPr>
+        <w:t>JFrog</w:t>
+      </w:r>
+      <w:proofErr w:type="spellEnd"/>
+      <w:r>
+        <w:rPr>
+          <w:rFonts w:ascii="Times New Roman" w:hAnsi="Times New Roman" w:cs="Times New Roman"/>
+          <w:sz w:val="15"/>
+          <w:szCs w:val="15"/>
+        </w:rPr>
+        <w:t xml:space="preserve"> Artifactory, SonarQube, Ansible, Docker, Kubernetes, AWS, Microsoft Azure, Azure DevOps, h</w:t>
+      </w:r>
+      <w:r>
+        <w:rPr>
+          <w:rFonts w:ascii="Times New Roman" w:hAnsi="Times New Roman" w:cs="Times New Roman"/>
+          <w:sz w:val="15"/>
+          <w:szCs w:val="15"/>
+        </w:rPr>
+        <w:t xml:space="preserve">ighly productive and organizational, </w:t>
+      </w:r>
+      <w:r>
+        <w:rPr>
+          <w:rFonts w:ascii="Times New Roman" w:hAnsi="Times New Roman" w:cs="Times New Roman"/>
+          <w:sz w:val="15"/>
+          <w:szCs w:val="15"/>
+        </w:rPr>
+        <w:t xml:space="preserve">dedicated customer service, </w:t>
+      </w:r>
+      <w:r>
+        <w:rPr>
+          <w:rFonts w:ascii="Times New Roman" w:hAnsi="Times New Roman" w:cs="Times New Roman"/>
+          <w:sz w:val="15"/>
+          <w:szCs w:val="15"/>
+        </w:rPr>
+        <w:t xml:space="preserve">test case writing, excellent time management, independent and collaborative work, strong impediments reduction and prioritization, </w:t>
+      </w:r>
+      <w:r>
+        <w:rPr>
+          <w:rFonts w:ascii="Times New Roman" w:hAnsi="Times New Roman" w:cs="Times New Roman"/>
+          <w:sz w:val="15"/>
+          <w:szCs w:val="15"/>
+        </w:rPr>
+        <w:t xml:space="preserve">compliance testing, </w:t>
+      </w:r>
+      <w:r>
+        <w:rPr>
+          <w:rFonts w:ascii="Times New Roman" w:hAnsi="Times New Roman" w:cs="Times New Roman"/>
+          <w:sz w:val="15"/>
+          <w:szCs w:val="15"/>
+        </w:rPr>
+        <w:t>detailed and result-oriented, agile methodologies (scrum-framework), Jira bug reporting and</w:t>
+      </w:r>
+      <w:r>
+        <w:rPr>
+          <w:rFonts w:ascii="Times New Roman" w:hAnsi="Times New Roman" w:cs="Times New Roman"/>
+          <w:sz w:val="15"/>
+          <w:szCs w:val="15"/>
+        </w:rPr>
+        <w:t xml:space="preserve"> basic SQL scripts writing</w:t>
+      </w:r>
+      <w:r>
+        <w:rPr>
+          <w:rFonts w:ascii="Times New Roman" w:hAnsi="Times New Roman" w:cs="Times New Roman"/>
+          <w:sz w:val="15"/>
+          <w:szCs w:val="15"/>
+        </w:rPr>
+        <w:t>, test data development, software development lifecycle (SDLC),</w:t>
+      </w:r>
+      <w:r>
+        <w:rPr>
+          <w:rFonts w:ascii="Times New Roman" w:hAnsi="Times New Roman" w:cs="Times New Roman"/>
+          <w:sz w:val="15"/>
+          <w:szCs w:val="15"/>
+        </w:rPr>
+        <w:t xml:space="preserve"> software testing life cycle (STLC),</w:t>
+      </w:r>
+      <w:r>
+        <w:rPr>
+          <w:rFonts w:ascii="Times New Roman" w:hAnsi="Times New Roman" w:cs="Times New Roman"/>
+          <w:sz w:val="15"/>
+          <w:szCs w:val="15"/>
+        </w:rPr>
+        <w:t xml:space="preserve"> </w:t>
+      </w:r>
+      <w:r>
+        <w:rPr>
+          <w:rFonts w:ascii="Times New Roman" w:hAnsi="Times New Roman" w:cs="Times New Roman"/>
+          <w:sz w:val="15"/>
+          <w:szCs w:val="15"/>
+        </w:rPr>
+        <w:t xml:space="preserve">XML (XPath), test NG, </w:t>
+      </w:r>
+      <w:r>
+        <w:rPr>
+          <w:rFonts w:ascii="Times New Roman" w:hAnsi="Times New Roman" w:cs="Times New Roman"/>
+          <w:sz w:val="15"/>
+          <w:szCs w:val="15"/>
+        </w:rPr>
+        <w:t xml:space="preserve">test strategy </w:t>
+      </w:r>
+      <w:r>
+        <w:rPr>
+          <w:rFonts w:ascii="Times New Roman" w:hAnsi="Times New Roman" w:cs="Times New Roman"/>
+          <w:sz w:val="15"/>
+          <w:szCs w:val="15"/>
+        </w:rPr>
+        <w:t xml:space="preserve">comprehension, typing, analysis, </w:t>
+      </w:r>
+      <w:r>
+        <w:rPr>
+          <w:rFonts w:ascii="Times New Roman" w:hAnsi="Times New Roman" w:cs="Times New Roman"/>
+          <w:sz w:val="15"/>
+          <w:szCs w:val="15"/>
+        </w:rPr>
+        <w:t xml:space="preserve">test plan revision and development, manual regression testing, quality assurance evaluation and improvement, documentation and reporting, analytical and problem-solving, team coordination and servant leadership, </w:t>
+      </w:r>
+      <w:r>
+        <w:rPr>
+          <w:rFonts w:ascii="Times New Roman" w:hAnsi="Times New Roman" w:cs="Times New Roman"/>
+          <w:sz w:val="15"/>
+          <w:szCs w:val="15"/>
+        </w:rPr>
+        <w:t xml:space="preserve">public accounting, </w:t>
+      </w:r>
+      <w:r>
+        <w:rPr>
+          <w:rFonts w:ascii="Times New Roman" w:hAnsi="Times New Roman" w:cs="Times New Roman"/>
+          <w:sz w:val="15"/>
+          <w:szCs w:val="15"/>
+        </w:rPr>
+        <w:t xml:space="preserve">strong written and verbal communication, </w:t>
+      </w:r>
+      <w:r>
+        <w:rPr>
+          <w:rFonts w:ascii="Times New Roman" w:hAnsi="Times New Roman" w:cs="Times New Roman"/>
+          <w:sz w:val="15"/>
+          <w:szCs w:val="15"/>
+        </w:rPr>
+        <w:t xml:space="preserve">challenging negotiation, </w:t>
+      </w:r>
+      <w:r>
+        <w:rPr>
+          <w:rFonts w:ascii="Times New Roman" w:hAnsi="Times New Roman" w:cs="Times New Roman"/>
+          <w:sz w:val="15"/>
+          <w:szCs w:val="15"/>
+        </w:rPr>
+        <w:t xml:space="preserve">strong learning, </w:t>
+      </w:r>
+      <w:r>
+        <w:rPr>
+          <w:rFonts w:ascii="Times New Roman" w:hAnsi="Times New Roman" w:cs="Times New Roman"/>
+          <w:sz w:val="15"/>
+          <w:szCs w:val="15"/>
+        </w:rPr>
+        <w:t xml:space="preserve">interpersonal communication, </w:t>
+      </w:r>
+      <w:r>
+        <w:rPr>
+          <w:rFonts w:ascii="Times New Roman" w:hAnsi="Times New Roman" w:cs="Times New Roman"/>
+          <w:sz w:val="15"/>
+          <w:szCs w:val="15"/>
+        </w:rPr>
+        <w:t xml:space="preserve">manual testing (black-box), excellent customer service and relations, </w:t>
+      </w:r>
+      <w:r>
+        <w:rPr>
+          <w:rFonts w:ascii="Times New Roman" w:hAnsi="Times New Roman" w:cs="Times New Roman"/>
+          <w:sz w:val="15"/>
+          <w:szCs w:val="15"/>
+        </w:rPr>
+        <w:t xml:space="preserve">critical thinking, analytical, relationship management, </w:t>
+      </w:r>
+      <w:r>
+        <w:rPr>
+          <w:rFonts w:ascii="Times New Roman" w:hAnsi="Times New Roman" w:cs="Times New Roman"/>
+          <w:sz w:val="15"/>
+          <w:szCs w:val="15"/>
+        </w:rPr>
+        <w:t>business metrics and operations, human resource management, software requirement specifications,</w:t>
+      </w:r>
+      <w:r>
+        <w:rPr>
+          <w:rFonts w:ascii="Times New Roman" w:hAnsi="Times New Roman" w:cs="Times New Roman"/>
+          <w:sz w:val="15"/>
+          <w:szCs w:val="15"/>
+        </w:rPr>
+        <w:t xml:space="preserve"> </w:t>
+      </w:r>
+      <w:r>
+        <w:rPr>
+          <w:rFonts w:ascii="Times New Roman" w:hAnsi="Times New Roman" w:cs="Times New Roman"/>
+          <w:sz w:val="15"/>
+          <w:szCs w:val="15"/>
+        </w:rPr>
+        <w:t xml:space="preserve">user acceptance testing, </w:t>
+      </w:r>
+      <w:r>
+        <w:rPr>
+          <w:rFonts w:ascii="Times New Roman" w:hAnsi="Times New Roman" w:cs="Times New Roman"/>
+          <w:sz w:val="15"/>
+          <w:szCs w:val="15"/>
+        </w:rPr>
+        <w:t xml:space="preserve">Microsoft Word, Microsoft Excel, Microsoft Outlook, Microsoft PowerPoint, </w:t>
+      </w:r>
+      <w:r>
+        <w:rPr>
+          <w:rFonts w:ascii="Times New Roman" w:hAnsi="Times New Roman" w:cs="Times New Roman"/>
+          <w:sz w:val="15"/>
+          <w:szCs w:val="15"/>
+        </w:rPr>
+        <w:t>and automation test framework maintenance</w:t>
+      </w:r>
+      <w:r>
+        <w:rPr>
+          <w:rFonts w:ascii="Times New Roman" w:hAnsi="Times New Roman" w:cs="Times New Roman"/>
+          <w:sz w:val="15"/>
+          <w:szCs w:val="15"/>
+        </w:rPr>
+        <w:t>.</w:t>
+      </w:r>
+    </w:p>
+    <w:p>
+      <w:pPr>
+        <w:rPr>
+          <w:rFonts w:ascii="Times New Roman" w:hAnsi="Times New Roman" w:cs="Times New Roman"/>
+          <w:sz w:val="15"/>
+          <w:szCs w:val="15"/>
         </w:rPr>
       </w:pPr>
     </w:p>
@@ -649,15 +855,7 @@
           <w:sz w:val="15"/>
           <w:szCs w:val="15"/>
         </w:rPr>
-        <w:t xml:space="preserve"> testing on software, and web applications to identify and report bugs and defects for quality improvement of </w:t>
-      </w:r>
-      <w:r>
-        <w:rPr>
-          <w:rFonts w:ascii="Times New Roman" w:hAnsi="Times New Roman" w:cs="Times New Roman"/>
-          <w:sz w:val="15"/>
-          <w:szCs w:val="15"/>
-        </w:rPr>
-        <w:t>products.</w:t>
+        <w:t xml:space="preserve"> testing on software, and web applications to identify and report bugs and defects for quality improvement of products.</w:t>
       </w:r>
     </w:p>
     <w:p>
@@ -1012,6 +1210,7 @@
           <w:sz w:val="15"/>
           <w:szCs w:val="15"/>
         </w:rPr>
+        <w:lastRenderedPageBreak/>
         <w:t>Performed manual regression testing and retesting to ensure updated functionalities were integrated into existing software without proposing additional bugs or defects</w:t>
       </w:r>
       <w:r>
@@ -1231,7 +1430,6 @@
           <w:sz w:val="18"/>
           <w:szCs w:val="18"/>
         </w:rPr>
-        <w:lastRenderedPageBreak/>
         <w:t>August 2021 – June 2024</w:t>
       </w:r>
     </w:p>
@@ -1240,7 +1438,7 @@
         <w:pStyle w:val="ListParagraph"/>
         <w:numPr>
           <w:ilvl w:val="0"/>
-          <w:numId w:val="6"/>
+          <w:numId w:val="10"/>
         </w:numPr>
         <w:rPr>
           <w:rFonts w:ascii="Times New Roman" w:hAnsi="Times New Roman" w:cs="Times New Roman"/>
@@ -1296,7 +1494,7 @@
         <w:pStyle w:val="ListParagraph"/>
         <w:numPr>
           <w:ilvl w:val="0"/>
-          <w:numId w:val="6"/>
+          <w:numId w:val="10"/>
         </w:numPr>
         <w:rPr>
           <w:rFonts w:ascii="Times New Roman" w:hAnsi="Times New Roman" w:cs="Times New Roman"/>
@@ -1370,7 +1568,7 @@
         <w:pStyle w:val="ListParagraph"/>
         <w:numPr>
           <w:ilvl w:val="0"/>
-          <w:numId w:val="6"/>
+          <w:numId w:val="10"/>
         </w:numPr>
         <w:rPr>
           <w:rFonts w:ascii="Times New Roman" w:hAnsi="Times New Roman" w:cs="Times New Roman"/>
@@ -1413,241 +1611,6 @@
           <w:szCs w:val="18"/>
         </w:rPr>
       </w:pPr>
-    </w:p>
-    <w:p>
-      <w:pPr>
-        <w:jc w:val="center"/>
-        <w:rPr>
-          <w:rFonts w:ascii="Times New Roman" w:hAnsi="Times New Roman" w:cs="Times New Roman"/>
-          <w:b/>
-          <w:bCs/>
-          <w:sz w:val="18"/>
-          <w:szCs w:val="18"/>
-        </w:rPr>
-      </w:pPr>
-      <w:r>
-        <w:rPr>
-          <w:rFonts w:ascii="Times New Roman" w:hAnsi="Times New Roman" w:cs="Times New Roman"/>
-          <w:b/>
-          <w:bCs/>
-          <w:sz w:val="18"/>
-          <w:szCs w:val="18"/>
-        </w:rPr>
-        <w:t>Skills</w:t>
-      </w:r>
-    </w:p>
-    <w:p>
-      <w:pPr>
-        <w:jc w:val="center"/>
-        <w:rPr>
-          <w:rFonts w:ascii="Times New Roman" w:hAnsi="Times New Roman" w:cs="Times New Roman"/>
-          <w:b/>
-          <w:bCs/>
-          <w:sz w:val="18"/>
-          <w:szCs w:val="18"/>
-        </w:rPr>
-      </w:pPr>
-    </w:p>
-    <w:p>
-      <w:pPr>
-        <w:rPr>
-          <w:rFonts w:ascii="Times New Roman" w:hAnsi="Times New Roman" w:cs="Times New Roman"/>
-          <w:sz w:val="15"/>
-          <w:szCs w:val="15"/>
-        </w:rPr>
-      </w:pPr>
-      <w:r>
-        <w:rPr>
-          <w:rFonts w:ascii="Times New Roman" w:hAnsi="Times New Roman" w:cs="Times New Roman"/>
-          <w:sz w:val="15"/>
-          <w:szCs w:val="15"/>
-        </w:rPr>
-        <w:t xml:space="preserve">Highly productive and organizational, </w:t>
-      </w:r>
-      <w:r>
-        <w:rPr>
-          <w:rFonts w:ascii="Times New Roman" w:hAnsi="Times New Roman" w:cs="Times New Roman"/>
-          <w:sz w:val="15"/>
-          <w:szCs w:val="15"/>
-        </w:rPr>
-        <w:t xml:space="preserve">dedicated customer service, </w:t>
-      </w:r>
-      <w:r>
-        <w:rPr>
-          <w:rFonts w:ascii="Times New Roman" w:hAnsi="Times New Roman" w:cs="Times New Roman"/>
-          <w:sz w:val="15"/>
-          <w:szCs w:val="15"/>
-        </w:rPr>
-        <w:t xml:space="preserve">test case writing, excellent time management, independent and collaborative work, strong impediments reduction and prioritization, </w:t>
-      </w:r>
-      <w:r>
-        <w:rPr>
-          <w:rFonts w:ascii="Times New Roman" w:hAnsi="Times New Roman" w:cs="Times New Roman"/>
-          <w:sz w:val="15"/>
-          <w:szCs w:val="15"/>
-        </w:rPr>
-        <w:t xml:space="preserve">compliance testing, </w:t>
-      </w:r>
-      <w:r>
-        <w:rPr>
-          <w:rFonts w:ascii="Times New Roman" w:hAnsi="Times New Roman" w:cs="Times New Roman"/>
-          <w:sz w:val="15"/>
-          <w:szCs w:val="15"/>
-        </w:rPr>
-        <w:t>detailed and result-oriented, agile methodologies (scrum-framework), Jira bug reporting and</w:t>
-      </w:r>
-      <w:r>
-        <w:rPr>
-          <w:rFonts w:ascii="Times New Roman" w:hAnsi="Times New Roman" w:cs="Times New Roman"/>
-          <w:sz w:val="15"/>
-          <w:szCs w:val="15"/>
-        </w:rPr>
-        <w:t xml:space="preserve"> basic SQL scripts writing</w:t>
-      </w:r>
-      <w:r>
-        <w:rPr>
-          <w:rFonts w:ascii="Times New Roman" w:hAnsi="Times New Roman" w:cs="Times New Roman"/>
-          <w:sz w:val="15"/>
-          <w:szCs w:val="15"/>
-        </w:rPr>
-        <w:t>, test data development, software development lifecycle (SDLC),</w:t>
-      </w:r>
-      <w:r>
-        <w:rPr>
-          <w:rFonts w:ascii="Times New Roman" w:hAnsi="Times New Roman" w:cs="Times New Roman"/>
-          <w:sz w:val="15"/>
-          <w:szCs w:val="15"/>
-        </w:rPr>
-        <w:t xml:space="preserve"> software testing life cycle (STLC),</w:t>
-      </w:r>
-      <w:r>
-        <w:rPr>
-          <w:rFonts w:ascii="Times New Roman" w:hAnsi="Times New Roman" w:cs="Times New Roman"/>
-          <w:sz w:val="15"/>
-          <w:szCs w:val="15"/>
-        </w:rPr>
-        <w:t xml:space="preserve"> </w:t>
-      </w:r>
-      <w:r>
-        <w:rPr>
-          <w:rFonts w:ascii="Times New Roman" w:hAnsi="Times New Roman" w:cs="Times New Roman"/>
-          <w:sz w:val="15"/>
-          <w:szCs w:val="15"/>
-        </w:rPr>
-        <w:t xml:space="preserve">basic Java, XML (XPath), test NG, Maven, </w:t>
-      </w:r>
-      <w:r>
-        <w:rPr>
-          <w:rFonts w:ascii="Times New Roman" w:hAnsi="Times New Roman" w:cs="Times New Roman"/>
-          <w:sz w:val="15"/>
-          <w:szCs w:val="15"/>
-        </w:rPr>
-        <w:t xml:space="preserve">test strategy </w:t>
-      </w:r>
-      <w:r>
-        <w:rPr>
-          <w:rFonts w:ascii="Times New Roman" w:hAnsi="Times New Roman" w:cs="Times New Roman"/>
-          <w:sz w:val="15"/>
-          <w:szCs w:val="15"/>
-        </w:rPr>
-        <w:t xml:space="preserve">comprehension, typing, analysis, </w:t>
-      </w:r>
-      <w:r>
-        <w:rPr>
-          <w:rFonts w:ascii="Times New Roman" w:hAnsi="Times New Roman" w:cs="Times New Roman"/>
-          <w:sz w:val="15"/>
-          <w:szCs w:val="15"/>
-        </w:rPr>
-        <w:t xml:space="preserve">test plan revision and development, manual regression testing, performance testing, functional test plan development, quality assurance evaluation and improvement, documentation and reporting, analytical and problem-solving, team coordination and servant leadership, </w:t>
-      </w:r>
-      <w:r>
-        <w:rPr>
-          <w:rFonts w:ascii="Times New Roman" w:hAnsi="Times New Roman" w:cs="Times New Roman"/>
-          <w:sz w:val="15"/>
-          <w:szCs w:val="15"/>
-        </w:rPr>
-        <w:t xml:space="preserve">public accounting, </w:t>
-      </w:r>
-      <w:r>
-        <w:rPr>
-          <w:rFonts w:ascii="Times New Roman" w:hAnsi="Times New Roman" w:cs="Times New Roman"/>
-          <w:sz w:val="15"/>
-          <w:szCs w:val="15"/>
-        </w:rPr>
-        <w:t xml:space="preserve">strong written and verbal communication, </w:t>
-      </w:r>
-      <w:r>
-        <w:rPr>
-          <w:rFonts w:ascii="Times New Roman" w:hAnsi="Times New Roman" w:cs="Times New Roman"/>
-          <w:sz w:val="15"/>
-          <w:szCs w:val="15"/>
-        </w:rPr>
-        <w:t xml:space="preserve">challenging negotiation, </w:t>
-      </w:r>
-      <w:r>
-        <w:rPr>
-          <w:rFonts w:ascii="Times New Roman" w:hAnsi="Times New Roman" w:cs="Times New Roman"/>
-          <w:sz w:val="15"/>
-          <w:szCs w:val="15"/>
-        </w:rPr>
-        <w:t xml:space="preserve">strong learning, </w:t>
-      </w:r>
-      <w:r>
-        <w:rPr>
-          <w:rFonts w:ascii="Times New Roman" w:hAnsi="Times New Roman" w:cs="Times New Roman"/>
-          <w:sz w:val="15"/>
-          <w:szCs w:val="15"/>
-        </w:rPr>
-        <w:t xml:space="preserve">interpersonal communication, </w:t>
-      </w:r>
-      <w:r>
-        <w:rPr>
-          <w:rFonts w:ascii="Times New Roman" w:hAnsi="Times New Roman" w:cs="Times New Roman"/>
-          <w:sz w:val="15"/>
-          <w:szCs w:val="15"/>
-        </w:rPr>
-        <w:t xml:space="preserve">manual testing (black-box), excellent customer service and relations, </w:t>
-      </w:r>
-      <w:r>
-        <w:rPr>
-          <w:rFonts w:ascii="Times New Roman" w:hAnsi="Times New Roman" w:cs="Times New Roman"/>
-          <w:sz w:val="15"/>
-          <w:szCs w:val="15"/>
-        </w:rPr>
-        <w:t xml:space="preserve">critical thinking, analytical, relationship management, </w:t>
-      </w:r>
-      <w:r>
-        <w:rPr>
-          <w:rFonts w:ascii="Times New Roman" w:hAnsi="Times New Roman" w:cs="Times New Roman"/>
-          <w:sz w:val="15"/>
-          <w:szCs w:val="15"/>
-        </w:rPr>
-        <w:t xml:space="preserve">business metrics and operations, human resource management, software requirement specifications, testing types and testing techniques, defect life cycle management and reporting, user acceptance testing, </w:t>
-      </w:r>
-      <w:r>
-        <w:rPr>
-          <w:rFonts w:ascii="Times New Roman" w:hAnsi="Times New Roman" w:cs="Times New Roman"/>
-          <w:sz w:val="15"/>
-          <w:szCs w:val="15"/>
-        </w:rPr>
-        <w:t xml:space="preserve">Microsoft Word, Microsoft Excel, Microsoft Outlook, Microsoft PowerPoint, </w:t>
-      </w:r>
-      <w:r>
-        <w:rPr>
-          <w:rFonts w:ascii="Times New Roman" w:hAnsi="Times New Roman" w:cs="Times New Roman"/>
-          <w:sz w:val="15"/>
-          <w:szCs w:val="15"/>
-        </w:rPr>
-        <w:t>and automation test framework maintenance</w:t>
-      </w:r>
-      <w:r>
-        <w:rPr>
-          <w:rFonts w:ascii="Times New Roman" w:hAnsi="Times New Roman" w:cs="Times New Roman"/>
-          <w:sz w:val="15"/>
-          <w:szCs w:val="15"/>
-        </w:rPr>
-        <w:t>.</w:t>
-      </w:r>
     </w:p>
     <w:p>
       <w:pPr>
@@ -2636,15 +2599,7 @@
           <w:sz w:val="15"/>
           <w:szCs w:val="15"/>
         </w:rPr>
-        <w:t>Azure DevOps</w:t>
-      </w:r>
-      <w:r>
-        <w:rPr>
-          <w:rFonts w:ascii="Times New Roman" w:hAnsi="Times New Roman" w:cs="Times New Roman"/>
-          <w:sz w:val="15"/>
-          <w:szCs w:val="15"/>
-        </w:rPr>
-        <w:t xml:space="preserve">: </w:t>
+        <w:t xml:space="preserve">Azure DevOps: </w:t>
       </w:r>
       <w:hyperlink r:id="rId20" w:anchor="10901830=" w:history="1">
         <w:r>
@@ -2694,31 +2649,7 @@
           <w:sz w:val="15"/>
           <w:szCs w:val="15"/>
         </w:rPr>
-        <w:t xml:space="preserve">Containing my </w:t>
-      </w:r>
-      <w:r>
-        <w:rPr>
-          <w:rFonts w:ascii="Times New Roman" w:hAnsi="Times New Roman" w:cs="Times New Roman"/>
-          <w:sz w:val="15"/>
-          <w:szCs w:val="15"/>
-        </w:rPr>
-        <w:t xml:space="preserve">Azure DevOps </w:t>
-      </w:r>
-      <w:r>
-        <w:rPr>
-          <w:rFonts w:ascii="Times New Roman" w:hAnsi="Times New Roman" w:cs="Times New Roman"/>
-          <w:sz w:val="15"/>
-          <w:szCs w:val="15"/>
-        </w:rPr>
-        <w:t>fundamental</w:t>
-      </w:r>
-      <w:r>
-        <w:rPr>
-          <w:rFonts w:ascii="Times New Roman" w:hAnsi="Times New Roman" w:cs="Times New Roman"/>
-          <w:sz w:val="15"/>
-          <w:szCs w:val="15"/>
-        </w:rPr>
-        <w:t xml:space="preserve">s project </w:t>
+        <w:t xml:space="preserve">Containing my Azure DevOps fundamentals project </w:t>
       </w:r>
     </w:p>
     <w:p>
@@ -2817,6 +2748,7 @@
         </w:rPr>
       </w:pPr>
     </w:p>
+    <w:p/>
     <w:p/>
     <w:sectPr>
       <w:pgSz w:w="12240" w:h="15840"/>
@@ -3372,6 +3304,119 @@
     </w:lvl>
   </w:abstractNum>
   <w:abstractNum w:abstractNumId="5" w15:restartNumberingAfterBreak="0">
+    <w:nsid w:val="513D5D37"/>
+    <w:multiLevelType w:val="hybridMultilevel"/>
+    <w:tmpl w:val="AB684EC0"/>
+    <w:lvl w:ilvl="0" w:tplc="04090001">
+      <w:start w:val="1"/>
+      <w:numFmt w:val="bullet"/>
+      <w:lvlText w:val=""/>
+      <w:lvlJc w:val="left"/>
+      <w:pPr>
+        <w:ind w:left="720" w:hanging="360"/>
+      </w:pPr>
+      <w:rPr>
+        <w:rFonts w:ascii="Symbol" w:hAnsi="Symbol" w:hint="default"/>
+      </w:rPr>
+    </w:lvl>
+    <w:lvl w:ilvl="1" w:tplc="04090003" w:tentative="1">
+      <w:start w:val="1"/>
+      <w:numFmt w:val="bullet"/>
+      <w:lvlText w:val="o"/>
+      <w:lvlJc w:val="left"/>
+      <w:pPr>
+        <w:ind w:left="1440" w:hanging="360"/>
+      </w:pPr>
+      <w:rPr>
+        <w:rFonts w:ascii="Courier New" w:hAnsi="Courier New" w:cs="Courier New" w:hint="default"/>
+      </w:rPr>
+    </w:lvl>
+    <w:lvl w:ilvl="2" w:tplc="04090005" w:tentative="1">
+      <w:start w:val="1"/>
+      <w:numFmt w:val="bullet"/>
+      <w:lvlText w:val=""/>
+      <w:lvlJc w:val="left"/>
+      <w:pPr>
+        <w:ind w:left="2160" w:hanging="360"/>
+      </w:pPr>
+      <w:rPr>
+        <w:rFonts w:ascii="Wingdings" w:hAnsi="Wingdings" w:hint="default"/>
+      </w:rPr>
+    </w:lvl>
+    <w:lvl w:ilvl="3" w:tplc="04090001" w:tentative="1">
+      <w:start w:val="1"/>
+      <w:numFmt w:val="bullet"/>
+      <w:lvlText w:val=""/>
+      <w:lvlJc w:val="left"/>
+      <w:pPr>
+        <w:ind w:left="2880" w:hanging="360"/>
+      </w:pPr>
+      <w:rPr>
+        <w:rFonts w:ascii="Symbol" w:hAnsi="Symbol" w:hint="default"/>
+      </w:rPr>
+    </w:lvl>
+    <w:lvl w:ilvl="4" w:tplc="04090003" w:tentative="1">
+      <w:start w:val="1"/>
+      <w:numFmt w:val="bullet"/>
+      <w:lvlText w:val="o"/>
+      <w:lvlJc w:val="left"/>
+      <w:pPr>
+        <w:ind w:left="3600" w:hanging="360"/>
+      </w:pPr>
+      <w:rPr>
+        <w:rFonts w:ascii="Courier New" w:hAnsi="Courier New" w:cs="Courier New" w:hint="default"/>
+      </w:rPr>
+    </w:lvl>
+    <w:lvl w:ilvl="5" w:tplc="04090005" w:tentative="1">
+      <w:start w:val="1"/>
+      <w:numFmt w:val="bullet"/>
+      <w:lvlText w:val=""/>
+      <w:lvlJc w:val="left"/>
+      <w:pPr>
+        <w:ind w:left="4320" w:hanging="360"/>
+      </w:pPr>
+      <w:rPr>
+        <w:rFonts w:ascii="Wingdings" w:hAnsi="Wingdings" w:hint="default"/>
+      </w:rPr>
+    </w:lvl>
+    <w:lvl w:ilvl="6" w:tplc="04090001" w:tentative="1">
+      <w:start w:val="1"/>
+      <w:numFmt w:val="bullet"/>
+      <w:lvlText w:val=""/>
+      <w:lvlJc w:val="left"/>
+      <w:pPr>
+        <w:ind w:left="5040" w:hanging="360"/>
+      </w:pPr>
+      <w:rPr>
+        <w:rFonts w:ascii="Symbol" w:hAnsi="Symbol" w:hint="default"/>
+      </w:rPr>
+    </w:lvl>
+    <w:lvl w:ilvl="7" w:tplc="04090003" w:tentative="1">
+      <w:start w:val="1"/>
+      <w:numFmt w:val="bullet"/>
+      <w:lvlText w:val="o"/>
+      <w:lvlJc w:val="left"/>
+      <w:pPr>
+        <w:ind w:left="5760" w:hanging="360"/>
+      </w:pPr>
+      <w:rPr>
+        <w:rFonts w:ascii="Courier New" w:hAnsi="Courier New" w:cs="Courier New" w:hint="default"/>
+      </w:rPr>
+    </w:lvl>
+    <w:lvl w:ilvl="8" w:tplc="04090005" w:tentative="1">
+      <w:start w:val="1"/>
+      <w:numFmt w:val="bullet"/>
+      <w:lvlText w:val=""/>
+      <w:lvlJc w:val="left"/>
+      <w:pPr>
+        <w:ind w:left="6480" w:hanging="360"/>
+      </w:pPr>
+      <w:rPr>
+        <w:rFonts w:ascii="Wingdings" w:hAnsi="Wingdings" w:hint="default"/>
+      </w:rPr>
+    </w:lvl>
+  </w:abstractNum>
+  <w:abstractNum w:abstractNumId="6" w15:restartNumberingAfterBreak="0">
     <w:nsid w:val="5E2B68A8"/>
     <w:multiLevelType w:val="hybridMultilevel"/>
     <w:tmpl w:val="D94A7A1C"/>
@@ -3484,7 +3529,7 @@
       </w:rPr>
     </w:lvl>
   </w:abstractNum>
-  <w:abstractNum w:abstractNumId="6" w15:restartNumberingAfterBreak="0">
+  <w:abstractNum w:abstractNumId="7" w15:restartNumberingAfterBreak="0">
     <w:nsid w:val="63435610"/>
     <w:multiLevelType w:val="hybridMultilevel"/>
     <w:tmpl w:val="E95608EE"/>
@@ -3597,7 +3642,7 @@
       </w:rPr>
     </w:lvl>
   </w:abstractNum>
-  <w:abstractNum w:abstractNumId="7" w15:restartNumberingAfterBreak="0">
+  <w:abstractNum w:abstractNumId="8" w15:restartNumberingAfterBreak="0">
     <w:nsid w:val="641016E6"/>
     <w:multiLevelType w:val="hybridMultilevel"/>
     <w:tmpl w:val="3E4EA68C"/>
@@ -3710,7 +3755,7 @@
       </w:rPr>
     </w:lvl>
   </w:abstractNum>
-  <w:abstractNum w:abstractNumId="8" w15:restartNumberingAfterBreak="0">
+  <w:abstractNum w:abstractNumId="9" w15:restartNumberingAfterBreak="0">
     <w:nsid w:val="763A6492"/>
     <w:multiLevelType w:val="hybridMultilevel"/>
     <w:tmpl w:val="1E168208"/>
@@ -3824,13 +3869,13 @@
     </w:lvl>
   </w:abstractNum>
   <w:num w:numId="1" w16cid:durableId="1875772748">
-    <w:abstractNumId w:val="7"/>
+    <w:abstractNumId w:val="8"/>
   </w:num>
   <w:num w:numId="2" w16cid:durableId="1864855636">
-    <w:abstractNumId w:val="8"/>
+    <w:abstractNumId w:val="9"/>
   </w:num>
   <w:num w:numId="3" w16cid:durableId="290014836">
-    <w:abstractNumId w:val="6"/>
+    <w:abstractNumId w:val="7"/>
   </w:num>
   <w:num w:numId="4" w16cid:durableId="442266953">
     <w:abstractNumId w:val="1"/>
@@ -3842,13 +3887,16 @@
     <w:abstractNumId w:val="4"/>
   </w:num>
   <w:num w:numId="7" w16cid:durableId="2127386340">
-    <w:abstractNumId w:val="5"/>
+    <w:abstractNumId w:val="6"/>
   </w:num>
   <w:num w:numId="8" w16cid:durableId="1809932266">
     <w:abstractNumId w:val="0"/>
   </w:num>
   <w:num w:numId="9" w16cid:durableId="377358854">
     <w:abstractNumId w:val="3"/>
+  </w:num>
+  <w:num w:numId="10" w16cid:durableId="1549369298">
+    <w:abstractNumId w:val="5"/>
   </w:num>
 </w:numbering>
 </file>
@@ -4247,7 +4295,7 @@
   <w:style w:type="paragraph" w:default="1" w:styleId="Normal">
     <w:name w:val="Normal"/>
     <w:qFormat/>
-    <w:rsid w:val="00536B0B"/>
+    <w:rsid w:val="002A09DF"/>
   </w:style>
   <w:style w:type="character" w:default="1" w:styleId="DefaultParagraphFont">
     <w:name w:val="Default Paragraph Font"/>

</xml_diff>